<commit_message>
Minor fixes to the docs
</commit_message>
<xml_diff>
--- a/group_1_documentation_final.docx
+++ b/group_1_documentation_final.docx
@@ -140,12 +140,7 @@
     </w:p>
     <w:p>
       <w:pPr>
-        <w:pStyle w:val="Heading31"/>
-        <w:numPr>
-          <w:ilvl w:val="1"/>
-          <w:numId w:val="33"/>
-        </w:numPr>
-        <w:outlineLvl w:val="1"/>
+        <w:pStyle w:val="Heading2"/>
       </w:pPr>
       <w:r>
         <w:t>Bluetooth Mesh</w:t>
@@ -161,12 +156,7 @@
     </w:p>
     <w:p>
       <w:pPr>
-        <w:pStyle w:val="Heading31"/>
-        <w:numPr>
-          <w:ilvl w:val="1"/>
-          <w:numId w:val="33"/>
-        </w:numPr>
-        <w:outlineLvl w:val="1"/>
+        <w:pStyle w:val="Heading2"/>
       </w:pPr>
       <w:r>
         <w:t>Bluetooth Mesh Network Roles and Node Features</w:t>
@@ -682,31 +672,26 @@
     </w:p>
     <w:p>
       <w:pPr>
-        <w:pStyle w:val="Heading31"/>
+        <w:pStyle w:val="Heading2"/>
+      </w:pPr>
+      <w:r>
+        <w:t>How does Bluetooth mesh communication work?</w:t>
+      </w:r>
+    </w:p>
+    <w:p>
+      <w:pPr>
+        <w:ind w:firstLine="0"/>
+      </w:pPr>
+      <w:r>
+        <w:t>Messages are exchanged in a Bluetooth mesh network via the publish-subscribe pattern. Publishing is the act of sending a message. Subscribing is a configuration used to allow select messages to be sent to specific addresses for processing. Typically, messages are addressed to group or virtual addresses.</w:t>
+      </w:r>
+    </w:p>
+    <w:p>
+      <w:pPr>
+        <w:pStyle w:val="ListParagraph"/>
         <w:numPr>
           <w:ilvl w:val="1"/>
-          <w:numId w:val="33"/>
-        </w:numPr>
-        <w:outlineLvl w:val="1"/>
-      </w:pPr>
-      <w:r>
-        <w:t>How does Bluetooth mesh communication work?</w:t>
-      </w:r>
-    </w:p>
-    <w:p>
-      <w:pPr>
-        <w:ind w:firstLine="0"/>
-      </w:pPr>
-      <w:r>
-        <w:t>Messages are exchanged in a Bluetooth mesh network via the publish-subscribe pattern. Publishing is the act of sending a message. Subscribing is a configuration used to allow select messages to be sent to specific addresses for processing. Typically, messages are addressed to group or virtual addresses.</w:t>
-      </w:r>
-    </w:p>
-    <w:p>
-      <w:pPr>
-        <w:pStyle w:val="ListParagraph"/>
-        <w:numPr>
-          <w:ilvl w:val="2"/>
-          <w:numId w:val="33"/>
+          <w:numId w:val="97"/>
         </w:numPr>
         <w:outlineLvl w:val="2"/>
       </w:pPr>
@@ -1029,8 +1014,8 @@
       <w:pPr>
         <w:pStyle w:val="ListParagraph"/>
         <w:numPr>
-          <w:ilvl w:val="2"/>
-          <w:numId w:val="33"/>
+          <w:ilvl w:val="1"/>
+          <w:numId w:val="97"/>
         </w:numPr>
         <w:outlineLvl w:val="2"/>
       </w:pPr>
@@ -6212,6 +6197,7 @@
       <w:r>
         <w:rPr>
           <w:rFonts w:eastAsia="Times New Roman"/>
+          <w:noProof/>
           <w:szCs w:val="24"/>
           <w14:ligatures w14:val="none"/>
         </w:rPr>
@@ -6276,8 +6262,8 @@
       <w:pPr>
         <w:pStyle w:val="ListParagraph"/>
         <w:numPr>
-          <w:ilvl w:val="2"/>
-          <w:numId w:val="33"/>
+          <w:ilvl w:val="1"/>
+          <w:numId w:val="97"/>
         </w:numPr>
         <w:outlineLvl w:val="2"/>
       </w:pPr>
@@ -6559,8 +6545,8 @@
       <w:pPr>
         <w:pStyle w:val="ListParagraph"/>
         <w:numPr>
-          <w:ilvl w:val="2"/>
-          <w:numId w:val="33"/>
+          <w:ilvl w:val="1"/>
+          <w:numId w:val="97"/>
         </w:numPr>
         <w:outlineLvl w:val="2"/>
       </w:pPr>
@@ -7007,8 +6993,8 @@
       <w:pPr>
         <w:pStyle w:val="ListParagraph"/>
         <w:numPr>
-          <w:ilvl w:val="2"/>
-          <w:numId w:val="33"/>
+          <w:ilvl w:val="1"/>
+          <w:numId w:val="97"/>
         </w:numPr>
         <w:outlineLvl w:val="2"/>
       </w:pPr>
@@ -7246,23 +7232,23 @@
       <w:pPr>
         <w:pStyle w:val="ListParagraph"/>
         <w:numPr>
+          <w:ilvl w:val="2"/>
+          <w:numId w:val="97"/>
+        </w:numPr>
+      </w:pPr>
+      <w:r>
+        <w:t>Publishing</w:t>
+      </w:r>
+      <w:r>
+        <w:t xml:space="preserve"> and Receiving Heartbeat messages</w:t>
+      </w:r>
+    </w:p>
+    <w:p>
+      <w:pPr>
+        <w:pStyle w:val="ListParagraph"/>
+        <w:numPr>
           <w:ilvl w:val="3"/>
-          <w:numId w:val="62"/>
-        </w:numPr>
-      </w:pPr>
-      <w:r>
-        <w:t>Publishing</w:t>
-      </w:r>
-      <w:r>
-        <w:t xml:space="preserve"> and Receiving Heartbeat messages</w:t>
-      </w:r>
-    </w:p>
-    <w:p>
-      <w:pPr>
-        <w:pStyle w:val="ListParagraph"/>
-        <w:numPr>
-          <w:ilvl w:val="4"/>
-          <w:numId w:val="62"/>
+          <w:numId w:val="97"/>
         </w:numPr>
       </w:pPr>
       <w:r>
@@ -7673,8 +7659,8 @@
       <w:pPr>
         <w:pStyle w:val="ListParagraph"/>
         <w:numPr>
-          <w:ilvl w:val="4"/>
-          <w:numId w:val="63"/>
+          <w:ilvl w:val="3"/>
+          <w:numId w:val="97"/>
         </w:numPr>
       </w:pPr>
       <w:r>
@@ -7962,8 +7948,8 @@
       <w:pPr>
         <w:pStyle w:val="ListParagraph"/>
         <w:numPr>
-          <w:ilvl w:val="3"/>
-          <w:numId w:val="62"/>
+          <w:ilvl w:val="2"/>
+          <w:numId w:val="97"/>
         </w:numPr>
       </w:pPr>
       <w:r>
@@ -7986,8 +7972,8 @@
       <w:pPr>
         <w:pStyle w:val="ListParagraph"/>
         <w:numPr>
-          <w:ilvl w:val="4"/>
-          <w:numId w:val="63"/>
+          <w:ilvl w:val="3"/>
+          <w:numId w:val="97"/>
         </w:numPr>
       </w:pPr>
       <w:r>
@@ -8022,8 +8008,8 @@
       <w:pPr>
         <w:pStyle w:val="ListParagraph"/>
         <w:numPr>
-          <w:ilvl w:val="4"/>
-          <w:numId w:val="63"/>
+          <w:ilvl w:val="3"/>
+          <w:numId w:val="97"/>
         </w:numPr>
       </w:pPr>
       <w:r>
@@ -8099,8 +8085,8 @@
       <w:pPr>
         <w:pStyle w:val="ListParagraph"/>
         <w:numPr>
-          <w:ilvl w:val="4"/>
-          <w:numId w:val="63"/>
+          <w:ilvl w:val="3"/>
+          <w:numId w:val="97"/>
         </w:numPr>
       </w:pPr>
       <w:r>
@@ -8165,8 +8151,8 @@
       <w:pPr>
         <w:pStyle w:val="ListParagraph"/>
         <w:numPr>
-          <w:ilvl w:val="4"/>
-          <w:numId w:val="63"/>
+          <w:ilvl w:val="3"/>
+          <w:numId w:val="97"/>
         </w:numPr>
       </w:pPr>
       <w:r>
@@ -8201,8 +8187,8 @@
       <w:pPr>
         <w:pStyle w:val="ListParagraph"/>
         <w:numPr>
-          <w:ilvl w:val="4"/>
-          <w:numId w:val="63"/>
+          <w:ilvl w:val="3"/>
+          <w:numId w:val="97"/>
         </w:numPr>
       </w:pPr>
       <w:r>
@@ -8340,8 +8326,8 @@
       <w:pPr>
         <w:pStyle w:val="ListParagraph"/>
         <w:numPr>
-          <w:ilvl w:val="3"/>
-          <w:numId w:val="62"/>
+          <w:ilvl w:val="2"/>
+          <w:numId w:val="97"/>
         </w:numPr>
       </w:pPr>
       <w:r>
@@ -8367,15 +8353,10 @@
     </w:p>
     <w:p>
       <w:pPr>
-        <w:ind w:firstLine="0"/>
-      </w:pPr>
-    </w:p>
-    <w:p>
-      <w:pPr>
         <w:pStyle w:val="ListParagraph"/>
         <w:numPr>
-          <w:ilvl w:val="2"/>
-          <w:numId w:val="33"/>
+          <w:ilvl w:val="1"/>
+          <w:numId w:val="97"/>
         </w:numPr>
         <w:outlineLvl w:val="2"/>
       </w:pPr>
@@ -8506,7 +8487,6 @@
         <w:ind w:firstLine="0"/>
       </w:pPr>
       <w:r>
-        <w:lastRenderedPageBreak/>
         <w:t>The unprovisioned device then responds with information about its capabilities in a provisioning capabilities PDU, which includes:</w:t>
       </w:r>
     </w:p>
@@ -8519,6 +8499,7 @@
         </w:numPr>
       </w:pPr>
       <w:r>
+        <w:lastRenderedPageBreak/>
         <w:t>The number of elements the device supports.</w:t>
       </w:r>
     </w:p>
@@ -8738,8 +8719,11 @@
         <w:ind w:firstLine="0"/>
       </w:pPr>
       <w:r>
+        <w:t xml:space="preserve">The confirmation process starts with the provisioner sending its random number, RandomProvisioner, to the unprovisioned device. The unprovisioned device uses </w:t>
+      </w:r>
+      <w:r>
         <w:lastRenderedPageBreak/>
-        <w:t>The confirmation process starts with the provisioner sending its random number, RandomProvisioner, to the unprovisioned device. The unprovisioned device uses it to recalculate the confirmation value and verify it by comparing it with the confirmation value it previously received:</w:t>
+        <w:t>it to recalculate the confirmation value and verify it by comparing it with the confirmation value it previously received:</w:t>
       </w:r>
     </w:p>
     <w:p>
@@ -9178,7 +9162,6 @@
               <w:rPr>
                 <w:rFonts w:cs="Times New Roman"/>
               </w:rPr>
-              <w:lastRenderedPageBreak/>
               <w:t>Unicast Address</w:t>
             </w:r>
           </w:p>
@@ -9231,6 +9214,7 @@
         <w:jc w:val="left"/>
       </w:pPr>
       <w:r>
+        <w:lastRenderedPageBreak/>
         <w:br w:type="page"/>
       </w:r>
     </w:p>
@@ -11186,12 +11170,7 @@
     </w:p>
     <w:p>
       <w:pPr>
-        <w:pStyle w:val="Heading31"/>
-        <w:numPr>
-          <w:ilvl w:val="1"/>
-          <w:numId w:val="44"/>
-        </w:numPr>
-        <w:outlineLvl w:val="1"/>
+        <w:pStyle w:val="Heading2"/>
       </w:pPr>
       <w:commentRangeStart w:id="3"/>
       <w:r>
@@ -11201,10 +11180,7 @@
       <w:r>
         <w:rPr>
           <w:rStyle w:val="CommentReference"/>
-          <w:rFonts w:eastAsiaTheme="minorHAnsi"/>
           <w:b w:val="0"/>
-          <w:iCs w:val="0"/>
-          <w:color w:val="000000"/>
         </w:rPr>
         <w:commentReference w:id="3"/>
       </w:r>
@@ -11471,26 +11447,21 @@
     </w:p>
     <w:p>
       <w:pPr>
-        <w:pStyle w:val="Heading31"/>
-        <w:numPr>
-          <w:ilvl w:val="1"/>
-          <w:numId w:val="44"/>
-        </w:numPr>
-        <w:outlineLvl w:val="1"/>
-      </w:pPr>
-      <w:r>
+        <w:pStyle w:val="Heading2"/>
+      </w:pPr>
+      <w:r>
+        <w:t>Starting with code</w:t>
+      </w:r>
+    </w:p>
+    <w:p>
+      <w:pPr>
+        <w:ind w:firstLine="0"/>
+      </w:pPr>
+      <w:r>
+        <w:rPr>
+          <w:noProof/>
+        </w:rPr>
         <w:lastRenderedPageBreak/>
-        <w:t>Starting with code</w:t>
-      </w:r>
-    </w:p>
-    <w:p>
-      <w:pPr>
-        <w:ind w:firstLine="0"/>
-      </w:pPr>
-      <w:r>
-        <w:rPr>
-          <w:noProof/>
-        </w:rPr>
         <mc:AlternateContent>
           <mc:Choice Requires="wps">
             <w:drawing>
@@ -12424,22 +12395,38 @@
     </w:p>
     <w:p>
       <w:pPr>
-        <w:pStyle w:val="Heading31"/>
+        <w:pStyle w:val="Heading2"/>
+      </w:pPr>
+      <w:r>
+        <w:t>Code Walkthrough</w:t>
+      </w:r>
+    </w:p>
+    <w:p>
+      <w:pPr>
+        <w:pStyle w:val="ListParagraph"/>
+        <w:keepNext/>
+        <w:keepLines/>
+        <w:numPr>
+          <w:ilvl w:val="0"/>
+          <w:numId w:val="44"/>
+        </w:numPr>
+        <w:spacing w:before="120"/>
+        <w:contextualSpacing w:val="0"/>
+        <w:outlineLvl w:val="2"/>
+        <w:rPr>
+          <w:rFonts w:eastAsiaTheme="majorEastAsia"/>
+          <w:bCs/>
+          <w:iCs/>
+          <w:vanish/>
+          <w:color w:val="auto"/>
+        </w:rPr>
+      </w:pPr>
+    </w:p>
+    <w:p>
+      <w:pPr>
+        <w:pStyle w:val="Heading3"/>
         <w:numPr>
           <w:ilvl w:val="1"/>
-          <w:numId w:val="44"/>
-        </w:numPr>
-        <w:outlineLvl w:val="1"/>
-      </w:pPr>
-      <w:r>
-        <w:t>Code Walkthrough</w:t>
-      </w:r>
-    </w:p>
-    <w:p>
-      <w:pPr>
-        <w:pStyle w:val="Heading3"/>
-        <w:numPr>
-          <w:ilvl w:val="2"/>
           <w:numId w:val="44"/>
         </w:numPr>
         <w:rPr>
@@ -12666,7 +12653,7 @@
       <w:pPr>
         <w:pStyle w:val="Heading3"/>
         <w:numPr>
-          <w:ilvl w:val="2"/>
+          <w:ilvl w:val="1"/>
           <w:numId w:val="44"/>
         </w:numPr>
         <w:rPr>
@@ -13761,7 +13748,7 @@
       <w:pPr>
         <w:pStyle w:val="Heading3"/>
         <w:numPr>
-          <w:ilvl w:val="2"/>
+          <w:ilvl w:val="1"/>
           <w:numId w:val="44"/>
         </w:numPr>
         <w:rPr>
@@ -13773,7 +13760,6 @@
         <w:rPr>
           <w:b w:val="0"/>
           <w:bCs/>
-          <w:noProof/>
         </w:rPr>
         <w:drawing>
           <wp:anchor distT="0" distB="0" distL="114300" distR="114300" simplePos="0" relativeHeight="251664384" behindDoc="0" locked="0" layoutInCell="1" allowOverlap="1" wp14:anchorId="0690BCE3" wp14:editId="79AB0FA0">
@@ -14066,6 +14052,9 @@
         <w:ind w:firstLine="0"/>
       </w:pPr>
       <w:r>
+        <w:rPr>
+          <w:noProof/>
+        </w:rPr>
         <w:drawing>
           <wp:anchor distT="0" distB="0" distL="114300" distR="114300" simplePos="0" relativeHeight="251692032" behindDoc="0" locked="0" layoutInCell="1" allowOverlap="1" wp14:anchorId="6D14076B" wp14:editId="3138DF96">
             <wp:simplePos x="0" y="0"/>
@@ -14542,15 +14531,8 @@
     <w:p>
       <w:pPr>
         <w:pStyle w:val="Heading1"/>
-        <w:tabs>
-          <w:tab w:val="num" w:pos="360"/>
-        </w:tabs>
-        <w:ind w:left="720" w:firstLine="720"/>
-      </w:pPr>
-      <w:r>
-        <w:rPr>
-          <w:noProof/>
-        </w:rPr>
+      </w:pPr>
+      <w:r>
         <mc:AlternateContent>
           <mc:Choice Requires="wps">
             <w:drawing>
@@ -14653,19 +14635,14 @@
     </w:p>
     <w:p>
       <w:pPr>
-        <w:pStyle w:val="ListParagraph"/>
-        <w:keepNext/>
-        <w:keepLines/>
+        <w:pStyle w:val="Heading1"/>
         <w:numPr>
           <w:ilvl w:val="0"/>
-          <w:numId w:val="44"/>
-        </w:numPr>
-        <w:spacing w:before="120"/>
-        <w:contextualSpacing w:val="0"/>
-        <w:outlineLvl w:val="1"/>
+          <w:numId w:val="38"/>
+        </w:numPr>
         <w:rPr>
           <w:rFonts w:eastAsiaTheme="majorEastAsia"/>
-          <w:b/>
+          <w:b w:val="0"/>
           <w:iCs/>
           <w:vanish/>
           <w:color w:val="auto"/>
@@ -14674,12 +14651,7 @@
     </w:p>
     <w:p>
       <w:pPr>
-        <w:pStyle w:val="Heading31"/>
-        <w:numPr>
-          <w:ilvl w:val="1"/>
-          <w:numId w:val="44"/>
-        </w:numPr>
-        <w:outlineLvl w:val="1"/>
+        <w:pStyle w:val="Heading2"/>
       </w:pPr>
       <w:r>
         <w:t>Requirements</w:t>
@@ -14707,12 +14679,7 @@
     </w:p>
     <w:p>
       <w:pPr>
-        <w:pStyle w:val="Heading31"/>
-        <w:numPr>
-          <w:ilvl w:val="1"/>
-          <w:numId w:val="44"/>
-        </w:numPr>
-        <w:outlineLvl w:val="1"/>
+        <w:pStyle w:val="Heading2"/>
       </w:pPr>
       <w:r>
         <w:t>Mobile app example</w:t>
@@ -15068,10 +15035,6 @@
     <w:p>
       <w:pPr>
         <w:pStyle w:val="Heading1"/>
-        <w:tabs>
-          <w:tab w:val="num" w:pos="360"/>
-        </w:tabs>
-        <w:ind w:left="720" w:firstLine="720"/>
       </w:pPr>
       <w:r>
         <w:lastRenderedPageBreak/>
@@ -15080,19 +15043,14 @@
     </w:p>
     <w:p>
       <w:pPr>
-        <w:pStyle w:val="ListParagraph"/>
-        <w:keepNext/>
-        <w:keepLines/>
+        <w:pStyle w:val="Heading1"/>
         <w:numPr>
           <w:ilvl w:val="0"/>
-          <w:numId w:val="44"/>
-        </w:numPr>
-        <w:spacing w:before="120"/>
-        <w:contextualSpacing w:val="0"/>
-        <w:outlineLvl w:val="1"/>
+          <w:numId w:val="38"/>
+        </w:numPr>
         <w:rPr>
           <w:rFonts w:eastAsiaTheme="majorEastAsia"/>
-          <w:b/>
+          <w:b w:val="0"/>
           <w:iCs/>
           <w:vanish/>
           <w:color w:val="auto"/>
@@ -15101,12 +15059,7 @@
     </w:p>
     <w:p>
       <w:pPr>
-        <w:pStyle w:val="Heading31"/>
-        <w:numPr>
-          <w:ilvl w:val="1"/>
-          <w:numId w:val="44"/>
-        </w:numPr>
-        <w:outlineLvl w:val="1"/>
+        <w:pStyle w:val="Heading2"/>
       </w:pPr>
       <w:r>
         <w:t>Requirements</w:t>
@@ -15346,12 +15299,7 @@
     </w:p>
     <w:p>
       <w:pPr>
-        <w:pStyle w:val="Heading31"/>
-        <w:numPr>
-          <w:ilvl w:val="1"/>
-          <w:numId w:val="44"/>
-        </w:numPr>
-        <w:outlineLvl w:val="1"/>
+        <w:pStyle w:val="Heading2"/>
       </w:pPr>
       <w:r>
         <w:t xml:space="preserve">Mesh network implementation </w:t>
@@ -15432,12 +15380,7 @@
     </w:p>
     <w:p>
       <w:pPr>
-        <w:pStyle w:val="Heading31"/>
-        <w:numPr>
-          <w:ilvl w:val="1"/>
-          <w:numId w:val="44"/>
-        </w:numPr>
-        <w:outlineLvl w:val="1"/>
+        <w:pStyle w:val="Heading2"/>
       </w:pPr>
       <w:r>
         <w:t>Starting with code</w:t>
@@ -16364,22 +16307,38 @@
     </w:p>
     <w:p>
       <w:pPr>
-        <w:pStyle w:val="Heading31"/>
+        <w:pStyle w:val="Heading2"/>
+      </w:pPr>
+      <w:r>
+        <w:t>Code Walkthrough</w:t>
+      </w:r>
+    </w:p>
+    <w:p>
+      <w:pPr>
+        <w:pStyle w:val="ListParagraph"/>
+        <w:keepNext/>
+        <w:keepLines/>
+        <w:numPr>
+          <w:ilvl w:val="0"/>
+          <w:numId w:val="44"/>
+        </w:numPr>
+        <w:spacing w:before="120"/>
+        <w:contextualSpacing w:val="0"/>
+        <w:outlineLvl w:val="2"/>
+        <w:rPr>
+          <w:rFonts w:eastAsiaTheme="majorEastAsia"/>
+          <w:bCs/>
+          <w:iCs/>
+          <w:vanish/>
+          <w:color w:val="auto"/>
+        </w:rPr>
+      </w:pPr>
+    </w:p>
+    <w:p>
+      <w:pPr>
+        <w:pStyle w:val="Heading3"/>
         <w:numPr>
           <w:ilvl w:val="1"/>
-          <w:numId w:val="44"/>
-        </w:numPr>
-        <w:outlineLvl w:val="1"/>
-      </w:pPr>
-      <w:r>
-        <w:t>Code Walkthrough</w:t>
-      </w:r>
-    </w:p>
-    <w:p>
-      <w:pPr>
-        <w:pStyle w:val="Heading3"/>
-        <w:numPr>
-          <w:ilvl w:val="2"/>
           <w:numId w:val="44"/>
         </w:numPr>
         <w:rPr>
@@ -17471,7 +17430,7 @@
       <w:pPr>
         <w:pStyle w:val="Heading3"/>
         <w:numPr>
-          <w:ilvl w:val="2"/>
+          <w:ilvl w:val="1"/>
           <w:numId w:val="44"/>
         </w:numPr>
         <w:rPr>
@@ -17781,7 +17740,7 @@
       <w:pPr>
         <w:pStyle w:val="Heading3"/>
         <w:numPr>
-          <w:ilvl w:val="2"/>
+          <w:ilvl w:val="1"/>
           <w:numId w:val="44"/>
         </w:numPr>
         <w:rPr>
@@ -18376,12 +18335,7 @@
     </w:p>
     <w:p>
       <w:pPr>
-        <w:pStyle w:val="Heading31"/>
-        <w:numPr>
-          <w:ilvl w:val="1"/>
-          <w:numId w:val="44"/>
-        </w:numPr>
-        <w:outlineLvl w:val="1"/>
+        <w:pStyle w:val="Heading2"/>
       </w:pPr>
       <w:r>
         <mc:AlternateContent>
@@ -18672,9 +18626,30 @@
     </w:p>
     <w:p>
       <w:pPr>
+        <w:pStyle w:val="ListParagraph"/>
+        <w:keepNext/>
+        <w:keepLines/>
+        <w:numPr>
+          <w:ilvl w:val="0"/>
+          <w:numId w:val="44"/>
+        </w:numPr>
+        <w:spacing w:before="120"/>
+        <w:contextualSpacing w:val="0"/>
+        <w:outlineLvl w:val="2"/>
+        <w:rPr>
+          <w:rFonts w:eastAsiaTheme="majorEastAsia"/>
+          <w:bCs/>
+          <w:iCs/>
+          <w:vanish/>
+          <w:color w:val="auto"/>
+        </w:rPr>
+      </w:pPr>
+    </w:p>
+    <w:p>
+      <w:pPr>
         <w:pStyle w:val="Heading3"/>
         <w:numPr>
-          <w:ilvl w:val="2"/>
+          <w:ilvl w:val="1"/>
           <w:numId w:val="44"/>
         </w:numPr>
         <w:rPr>
@@ -18705,7 +18680,7 @@
       <w:pPr>
         <w:pStyle w:val="Heading3"/>
         <w:numPr>
-          <w:ilvl w:val="2"/>
+          <w:ilvl w:val="1"/>
           <w:numId w:val="44"/>
         </w:numPr>
         <w:rPr>
@@ -18793,7 +18768,7 @@
       <w:pPr>
         <w:pStyle w:val="Heading3"/>
         <w:numPr>
-          <w:ilvl w:val="2"/>
+          <w:ilvl w:val="1"/>
           <w:numId w:val="44"/>
         </w:numPr>
         <w:rPr>
@@ -18901,7 +18876,7 @@
       <w:pPr>
         <w:pStyle w:val="Heading3"/>
         <w:numPr>
-          <w:ilvl w:val="2"/>
+          <w:ilvl w:val="1"/>
           <w:numId w:val="44"/>
         </w:numPr>
         <w:rPr>
@@ -19057,7 +19032,7 @@
       <w:pPr>
         <w:pStyle w:val="Heading3"/>
         <w:numPr>
-          <w:ilvl w:val="2"/>
+          <w:ilvl w:val="1"/>
           <w:numId w:val="44"/>
         </w:numPr>
         <w:rPr>
@@ -19439,7 +19414,7 @@
       <w:pPr>
         <w:pStyle w:val="Heading3"/>
         <w:numPr>
-          <w:ilvl w:val="2"/>
+          <w:ilvl w:val="1"/>
           <w:numId w:val="44"/>
         </w:numPr>
         <w:rPr>
@@ -21091,10 +21066,6 @@
     <w:p>
       <w:pPr>
         <w:pStyle w:val="Heading1"/>
-        <w:tabs>
-          <w:tab w:val="num" w:pos="360"/>
-        </w:tabs>
-        <w:ind w:left="720" w:firstLine="720"/>
       </w:pPr>
       <w:r>
         <w:lastRenderedPageBreak/>
@@ -22756,10 +22727,6 @@
     <w:p>
       <w:pPr>
         <w:pStyle w:val="Heading1"/>
-        <w:tabs>
-          <w:tab w:val="num" w:pos="360"/>
-        </w:tabs>
-        <w:ind w:left="720" w:firstLine="720"/>
       </w:pPr>
       <w:r>
         <w:lastRenderedPageBreak/>
@@ -23697,10 +23664,7 @@
         </w:numPr>
       </w:pPr>
       <w:r>
-        <w:t xml:space="preserve">Light Node </w:t>
-      </w:r>
-      <w:r>
-        <w:t>operation</w:t>
+        <w:t>Light Node operation</w:t>
       </w:r>
     </w:p>
     <w:p>
@@ -24049,10 +24013,6 @@
     <w:p>
       <w:pPr>
         <w:pStyle w:val="Heading1"/>
-        <w:tabs>
-          <w:tab w:val="num" w:pos="360"/>
-        </w:tabs>
-        <w:ind w:left="720" w:firstLine="720"/>
       </w:pPr>
       <w:r>
         <w:lastRenderedPageBreak/>
@@ -27620,6 +27580,119 @@
     </w:lvl>
   </w:abstractNum>
   <w:abstractNum w:abstractNumId="16" w15:restartNumberingAfterBreak="0">
+    <w:nsid w:val="177D424E"/>
+    <w:multiLevelType w:val="multilevel"/>
+    <w:tmpl w:val="C554D4D0"/>
+    <w:lvl w:ilvl="0">
+      <w:start w:val="3"/>
+      <w:numFmt w:val="decimal"/>
+      <w:lvlText w:val="%1"/>
+      <w:lvlJc w:val="left"/>
+      <w:pPr>
+        <w:ind w:left="360" w:hanging="360"/>
+      </w:pPr>
+      <w:rPr>
+        <w:rFonts w:hint="default"/>
+      </w:rPr>
+    </w:lvl>
+    <w:lvl w:ilvl="1">
+      <w:start w:val="1"/>
+      <w:numFmt w:val="decimal"/>
+      <w:lvlText w:val="%1.%2"/>
+      <w:lvlJc w:val="left"/>
+      <w:pPr>
+        <w:ind w:left="360" w:hanging="360"/>
+      </w:pPr>
+      <w:rPr>
+        <w:rFonts w:hint="default"/>
+      </w:rPr>
+    </w:lvl>
+    <w:lvl w:ilvl="2">
+      <w:start w:val="1"/>
+      <w:numFmt w:val="decimal"/>
+      <w:lvlText w:val="%1.%2.%3"/>
+      <w:lvlJc w:val="left"/>
+      <w:pPr>
+        <w:ind w:left="720" w:hanging="720"/>
+      </w:pPr>
+      <w:rPr>
+        <w:rFonts w:hint="default"/>
+      </w:rPr>
+    </w:lvl>
+    <w:lvl w:ilvl="3">
+      <w:start w:val="1"/>
+      <w:numFmt w:val="decimal"/>
+      <w:lvlText w:val="%1.%2.%3.%4"/>
+      <w:lvlJc w:val="left"/>
+      <w:pPr>
+        <w:ind w:left="720" w:hanging="720"/>
+      </w:pPr>
+      <w:rPr>
+        <w:rFonts w:hint="default"/>
+      </w:rPr>
+    </w:lvl>
+    <w:lvl w:ilvl="4">
+      <w:start w:val="1"/>
+      <w:numFmt w:val="decimal"/>
+      <w:lvlText w:val="%1.%2.%3.%4.%5"/>
+      <w:lvlJc w:val="left"/>
+      <w:pPr>
+        <w:ind w:left="1080" w:hanging="1080"/>
+      </w:pPr>
+      <w:rPr>
+        <w:rFonts w:hint="default"/>
+      </w:rPr>
+    </w:lvl>
+    <w:lvl w:ilvl="5">
+      <w:start w:val="1"/>
+      <w:numFmt w:val="decimal"/>
+      <w:lvlText w:val="%1.%2.%3.%4.%5.%6"/>
+      <w:lvlJc w:val="left"/>
+      <w:pPr>
+        <w:ind w:left="1440" w:hanging="1440"/>
+      </w:pPr>
+      <w:rPr>
+        <w:rFonts w:hint="default"/>
+      </w:rPr>
+    </w:lvl>
+    <w:lvl w:ilvl="6">
+      <w:start w:val="1"/>
+      <w:numFmt w:val="decimal"/>
+      <w:lvlText w:val="%1.%2.%3.%4.%5.%6.%7"/>
+      <w:lvlJc w:val="left"/>
+      <w:pPr>
+        <w:ind w:left="1440" w:hanging="1440"/>
+      </w:pPr>
+      <w:rPr>
+        <w:rFonts w:hint="default"/>
+      </w:rPr>
+    </w:lvl>
+    <w:lvl w:ilvl="7">
+      <w:start w:val="1"/>
+      <w:numFmt w:val="decimal"/>
+      <w:lvlText w:val="%1.%2.%3.%4.%5.%6.%7.%8"/>
+      <w:lvlJc w:val="left"/>
+      <w:pPr>
+        <w:ind w:left="1800" w:hanging="1800"/>
+      </w:pPr>
+      <w:rPr>
+        <w:rFonts w:hint="default"/>
+      </w:rPr>
+    </w:lvl>
+    <w:lvl w:ilvl="8">
+      <w:start w:val="1"/>
+      <w:numFmt w:val="decimal"/>
+      <w:lvlText w:val="%1.%2.%3.%4.%5.%6.%7.%8.%9"/>
+      <w:lvlJc w:val="left"/>
+      <w:pPr>
+        <w:ind w:left="1800" w:hanging="1800"/>
+      </w:pPr>
+      <w:rPr>
+        <w:rFonts w:hint="default"/>
+      </w:rPr>
+    </w:lvl>
+  </w:abstractNum>
+  <w:abstractNum w:abstractNumId="17" w15:restartNumberingAfterBreak="0">
     <w:nsid w:val="18854A68"/>
     <w:multiLevelType w:val="multilevel"/>
     <w:tmpl w:val="79624634"/>
@@ -27768,7 +27841,7 @@
       </w:rPr>
     </w:lvl>
   </w:abstractNum>
-  <w:abstractNum w:abstractNumId="17" w15:restartNumberingAfterBreak="0">
+  <w:abstractNum w:abstractNumId="18" w15:restartNumberingAfterBreak="0">
     <w:nsid w:val="189B1B01"/>
     <w:multiLevelType w:val="hybridMultilevel"/>
     <w:tmpl w:val="6F487580"/>
@@ -27880,7 +27953,7 @@
       </w:rPr>
     </w:lvl>
   </w:abstractNum>
-  <w:abstractNum w:abstractNumId="18" w15:restartNumberingAfterBreak="0">
+  <w:abstractNum w:abstractNumId="19" w15:restartNumberingAfterBreak="0">
     <w:nsid w:val="1B4A2CDE"/>
     <w:multiLevelType w:val="hybridMultilevel"/>
     <w:tmpl w:val="17965C80"/>
@@ -27993,7 +28066,7 @@
       </w:rPr>
     </w:lvl>
   </w:abstractNum>
-  <w:abstractNum w:abstractNumId="19" w15:restartNumberingAfterBreak="0">
+  <w:abstractNum w:abstractNumId="20" w15:restartNumberingAfterBreak="0">
     <w:nsid w:val="1C257878"/>
     <w:multiLevelType w:val="hybridMultilevel"/>
     <w:tmpl w:val="7A2C803E"/>
@@ -28106,7 +28179,7 @@
       </w:rPr>
     </w:lvl>
   </w:abstractNum>
-  <w:abstractNum w:abstractNumId="20" w15:restartNumberingAfterBreak="0">
+  <w:abstractNum w:abstractNumId="21" w15:restartNumberingAfterBreak="0">
     <w:nsid w:val="1D89434A"/>
     <w:multiLevelType w:val="hybridMultilevel"/>
     <w:tmpl w:val="81701DC0"/>
@@ -28218,7 +28291,7 @@
       </w:rPr>
     </w:lvl>
   </w:abstractNum>
-  <w:abstractNum w:abstractNumId="21" w15:restartNumberingAfterBreak="0">
+  <w:abstractNum w:abstractNumId="22" w15:restartNumberingAfterBreak="0">
     <w:nsid w:val="1DFD2C02"/>
     <w:multiLevelType w:val="hybridMultilevel"/>
     <w:tmpl w:val="259E85AA"/>
@@ -28330,7 +28403,7 @@
       </w:rPr>
     </w:lvl>
   </w:abstractNum>
-  <w:abstractNum w:abstractNumId="22" w15:restartNumberingAfterBreak="0">
+  <w:abstractNum w:abstractNumId="23" w15:restartNumberingAfterBreak="0">
     <w:nsid w:val="1E060F8B"/>
     <w:multiLevelType w:val="multilevel"/>
     <w:tmpl w:val="688C30B4"/>
@@ -28449,7 +28522,7 @@
       </w:rPr>
     </w:lvl>
   </w:abstractNum>
-  <w:abstractNum w:abstractNumId="23" w15:restartNumberingAfterBreak="0">
+  <w:abstractNum w:abstractNumId="24" w15:restartNumberingAfterBreak="0">
     <w:nsid w:val="1EAF5EF6"/>
     <w:multiLevelType w:val="multilevel"/>
     <w:tmpl w:val="66DC9776"/>
@@ -28535,7 +28608,7 @@
       </w:pPr>
     </w:lvl>
   </w:abstractNum>
-  <w:abstractNum w:abstractNumId="24" w15:restartNumberingAfterBreak="0">
+  <w:abstractNum w:abstractNumId="25" w15:restartNumberingAfterBreak="0">
     <w:nsid w:val="1EE317BB"/>
     <w:multiLevelType w:val="hybridMultilevel"/>
     <w:tmpl w:val="46C4650C"/>
@@ -28648,7 +28721,7 @@
       </w:rPr>
     </w:lvl>
   </w:abstractNum>
-  <w:abstractNum w:abstractNumId="25" w15:restartNumberingAfterBreak="0">
+  <w:abstractNum w:abstractNumId="26" w15:restartNumberingAfterBreak="0">
     <w:nsid w:val="21712D5A"/>
     <w:multiLevelType w:val="hybridMultilevel"/>
     <w:tmpl w:val="0674F322"/>
@@ -28761,7 +28834,7 @@
       </w:rPr>
     </w:lvl>
   </w:abstractNum>
-  <w:abstractNum w:abstractNumId="26" w15:restartNumberingAfterBreak="0">
+  <w:abstractNum w:abstractNumId="27" w15:restartNumberingAfterBreak="0">
     <w:nsid w:val="22D217C0"/>
     <w:multiLevelType w:val="hybridMultilevel"/>
     <w:tmpl w:val="B3B48D26"/>
@@ -28874,7 +28947,7 @@
       </w:rPr>
     </w:lvl>
   </w:abstractNum>
-  <w:abstractNum w:abstractNumId="27" w15:restartNumberingAfterBreak="0">
+  <w:abstractNum w:abstractNumId="28" w15:restartNumberingAfterBreak="0">
     <w:nsid w:val="23CC7559"/>
     <w:multiLevelType w:val="multilevel"/>
     <w:tmpl w:val="0409001F"/>
@@ -28960,7 +29033,7 @@
       </w:pPr>
     </w:lvl>
   </w:abstractNum>
-  <w:abstractNum w:abstractNumId="28" w15:restartNumberingAfterBreak="0">
+  <w:abstractNum w:abstractNumId="29" w15:restartNumberingAfterBreak="0">
     <w:nsid w:val="242C5F01"/>
     <w:multiLevelType w:val="hybridMultilevel"/>
     <w:tmpl w:val="CBC862B4"/>
@@ -29046,7 +29119,7 @@
       </w:pPr>
     </w:lvl>
   </w:abstractNum>
-  <w:abstractNum w:abstractNumId="29" w15:restartNumberingAfterBreak="0">
+  <w:abstractNum w:abstractNumId="30" w15:restartNumberingAfterBreak="0">
     <w:nsid w:val="25A57171"/>
     <w:multiLevelType w:val="hybridMultilevel"/>
     <w:tmpl w:val="91C010F6"/>
@@ -29135,7 +29208,7 @@
       </w:pPr>
     </w:lvl>
   </w:abstractNum>
-  <w:abstractNum w:abstractNumId="30" w15:restartNumberingAfterBreak="0">
+  <w:abstractNum w:abstractNumId="31" w15:restartNumberingAfterBreak="0">
     <w:nsid w:val="25F90BAD"/>
     <w:multiLevelType w:val="hybridMultilevel"/>
     <w:tmpl w:val="2B9449C8"/>
@@ -29247,7 +29320,7 @@
       </w:rPr>
     </w:lvl>
   </w:abstractNum>
-  <w:abstractNum w:abstractNumId="31" w15:restartNumberingAfterBreak="0">
+  <w:abstractNum w:abstractNumId="32" w15:restartNumberingAfterBreak="0">
     <w:nsid w:val="27B2117A"/>
     <w:multiLevelType w:val="hybridMultilevel"/>
     <w:tmpl w:val="5A9686EA"/>
@@ -29360,7 +29433,7 @@
       </w:rPr>
     </w:lvl>
   </w:abstractNum>
-  <w:abstractNum w:abstractNumId="32" w15:restartNumberingAfterBreak="0">
+  <w:abstractNum w:abstractNumId="33" w15:restartNumberingAfterBreak="0">
     <w:nsid w:val="2A9D06F5"/>
     <w:multiLevelType w:val="multilevel"/>
     <w:tmpl w:val="0409001F"/>
@@ -29446,7 +29519,7 @@
       </w:pPr>
     </w:lvl>
   </w:abstractNum>
-  <w:abstractNum w:abstractNumId="33" w15:restartNumberingAfterBreak="0">
+  <w:abstractNum w:abstractNumId="34" w15:restartNumberingAfterBreak="0">
     <w:nsid w:val="2D3E658F"/>
     <w:multiLevelType w:val="multilevel"/>
     <w:tmpl w:val="8FF2B330"/>
@@ -29559,7 +29632,7 @@
       </w:rPr>
     </w:lvl>
   </w:abstractNum>
-  <w:abstractNum w:abstractNumId="34" w15:restartNumberingAfterBreak="0">
+  <w:abstractNum w:abstractNumId="35" w15:restartNumberingAfterBreak="0">
     <w:nsid w:val="2EF53229"/>
     <w:multiLevelType w:val="hybridMultilevel"/>
     <w:tmpl w:val="2F7AC520"/>
@@ -29645,7 +29718,7 @@
       </w:pPr>
     </w:lvl>
   </w:abstractNum>
-  <w:abstractNum w:abstractNumId="35" w15:restartNumberingAfterBreak="0">
+  <w:abstractNum w:abstractNumId="36" w15:restartNumberingAfterBreak="0">
     <w:nsid w:val="305A2089"/>
     <w:multiLevelType w:val="hybridMultilevel"/>
     <w:tmpl w:val="D85CD466"/>
@@ -29731,7 +29804,7 @@
       </w:pPr>
     </w:lvl>
   </w:abstractNum>
-  <w:abstractNum w:abstractNumId="36" w15:restartNumberingAfterBreak="0">
+  <w:abstractNum w:abstractNumId="37" w15:restartNumberingAfterBreak="0">
     <w:nsid w:val="324C4079"/>
     <w:multiLevelType w:val="multilevel"/>
     <w:tmpl w:val="0409001F"/>
@@ -29817,7 +29890,7 @@
       </w:pPr>
     </w:lvl>
   </w:abstractNum>
-  <w:abstractNum w:abstractNumId="37" w15:restartNumberingAfterBreak="0">
+  <w:abstractNum w:abstractNumId="38" w15:restartNumberingAfterBreak="0">
     <w:nsid w:val="346D6C98"/>
     <w:multiLevelType w:val="hybridMultilevel"/>
     <w:tmpl w:val="4B263F68"/>
@@ -29906,7 +29979,7 @@
       </w:pPr>
     </w:lvl>
   </w:abstractNum>
-  <w:abstractNum w:abstractNumId="38" w15:restartNumberingAfterBreak="0">
+  <w:abstractNum w:abstractNumId="39" w15:restartNumberingAfterBreak="0">
     <w:nsid w:val="37DD54C4"/>
     <w:multiLevelType w:val="hybridMultilevel"/>
     <w:tmpl w:val="1A3E41F2"/>
@@ -30019,7 +30092,7 @@
       </w:rPr>
     </w:lvl>
   </w:abstractNum>
-  <w:abstractNum w:abstractNumId="39" w15:restartNumberingAfterBreak="0">
+  <w:abstractNum w:abstractNumId="40" w15:restartNumberingAfterBreak="0">
     <w:nsid w:val="38AD7754"/>
     <w:multiLevelType w:val="hybridMultilevel"/>
     <w:tmpl w:val="61D6E616"/>
@@ -30132,7 +30205,7 @@
       </w:rPr>
     </w:lvl>
   </w:abstractNum>
-  <w:abstractNum w:abstractNumId="40" w15:restartNumberingAfterBreak="0">
+  <w:abstractNum w:abstractNumId="41" w15:restartNumberingAfterBreak="0">
     <w:nsid w:val="3BBC5657"/>
     <w:multiLevelType w:val="hybridMultilevel"/>
     <w:tmpl w:val="3D16F918"/>
@@ -30244,7 +30317,7 @@
       </w:rPr>
     </w:lvl>
   </w:abstractNum>
-  <w:abstractNum w:abstractNumId="41" w15:restartNumberingAfterBreak="0">
+  <w:abstractNum w:abstractNumId="42" w15:restartNumberingAfterBreak="0">
     <w:nsid w:val="3C4C7308"/>
     <w:multiLevelType w:val="hybridMultilevel"/>
     <w:tmpl w:val="A87A047A"/>
@@ -30333,7 +30406,7 @@
       </w:pPr>
     </w:lvl>
   </w:abstractNum>
-  <w:abstractNum w:abstractNumId="42" w15:restartNumberingAfterBreak="0">
+  <w:abstractNum w:abstractNumId="43" w15:restartNumberingAfterBreak="0">
     <w:nsid w:val="402E610F"/>
     <w:multiLevelType w:val="hybridMultilevel"/>
     <w:tmpl w:val="E4B21DC2"/>
@@ -30422,7 +30495,7 @@
       </w:pPr>
     </w:lvl>
   </w:abstractNum>
-  <w:abstractNum w:abstractNumId="43" w15:restartNumberingAfterBreak="0">
+  <w:abstractNum w:abstractNumId="44" w15:restartNumberingAfterBreak="0">
     <w:nsid w:val="40FC3849"/>
     <w:multiLevelType w:val="multilevel"/>
     <w:tmpl w:val="0409001F"/>
@@ -30508,7 +30581,7 @@
       </w:pPr>
     </w:lvl>
   </w:abstractNum>
-  <w:abstractNum w:abstractNumId="44" w15:restartNumberingAfterBreak="0">
+  <w:abstractNum w:abstractNumId="45" w15:restartNumberingAfterBreak="0">
     <w:nsid w:val="42D52B70"/>
     <w:multiLevelType w:val="hybridMultilevel"/>
     <w:tmpl w:val="4048800C"/>
@@ -30620,7 +30693,7 @@
       </w:rPr>
     </w:lvl>
   </w:abstractNum>
-  <w:abstractNum w:abstractNumId="45" w15:restartNumberingAfterBreak="0">
+  <w:abstractNum w:abstractNumId="46" w15:restartNumberingAfterBreak="0">
     <w:nsid w:val="43C76F85"/>
     <w:multiLevelType w:val="multilevel"/>
     <w:tmpl w:val="46FE000C"/>
@@ -30769,7 +30842,7 @@
       </w:rPr>
     </w:lvl>
   </w:abstractNum>
-  <w:abstractNum w:abstractNumId="46" w15:restartNumberingAfterBreak="0">
+  <w:abstractNum w:abstractNumId="47" w15:restartNumberingAfterBreak="0">
     <w:nsid w:val="45BB5E1C"/>
     <w:multiLevelType w:val="hybridMultilevel"/>
     <w:tmpl w:val="3FF023F8"/>
@@ -30881,7 +30954,7 @@
       </w:rPr>
     </w:lvl>
   </w:abstractNum>
-  <w:abstractNum w:abstractNumId="47" w15:restartNumberingAfterBreak="0">
+  <w:abstractNum w:abstractNumId="48" w15:restartNumberingAfterBreak="0">
     <w:nsid w:val="48176185"/>
     <w:multiLevelType w:val="hybridMultilevel"/>
     <w:tmpl w:val="E8C09268"/>
@@ -30970,7 +31043,7 @@
       </w:pPr>
     </w:lvl>
   </w:abstractNum>
-  <w:abstractNum w:abstractNumId="48" w15:restartNumberingAfterBreak="0">
+  <w:abstractNum w:abstractNumId="49" w15:restartNumberingAfterBreak="0">
     <w:nsid w:val="48505F84"/>
     <w:multiLevelType w:val="hybridMultilevel"/>
     <w:tmpl w:val="17FC8E5C"/>
@@ -31083,7 +31156,7 @@
       </w:rPr>
     </w:lvl>
   </w:abstractNum>
-  <w:abstractNum w:abstractNumId="49" w15:restartNumberingAfterBreak="0">
+  <w:abstractNum w:abstractNumId="50" w15:restartNumberingAfterBreak="0">
     <w:nsid w:val="492C6BEC"/>
     <w:multiLevelType w:val="hybridMultilevel"/>
     <w:tmpl w:val="2ABA79EE"/>
@@ -31169,7 +31242,7 @@
       </w:pPr>
     </w:lvl>
   </w:abstractNum>
-  <w:abstractNum w:abstractNumId="50" w15:restartNumberingAfterBreak="0">
+  <w:abstractNum w:abstractNumId="51" w15:restartNumberingAfterBreak="0">
     <w:nsid w:val="4A0D1147"/>
     <w:multiLevelType w:val="hybridMultilevel"/>
     <w:tmpl w:val="5C50DF86"/>
@@ -31258,7 +31331,7 @@
       </w:pPr>
     </w:lvl>
   </w:abstractNum>
-  <w:abstractNum w:abstractNumId="51" w15:restartNumberingAfterBreak="0">
+  <w:abstractNum w:abstractNumId="52" w15:restartNumberingAfterBreak="0">
     <w:nsid w:val="4A4748C2"/>
     <w:multiLevelType w:val="hybridMultilevel"/>
     <w:tmpl w:val="1F00BEDE"/>
@@ -31347,7 +31420,7 @@
       </w:pPr>
     </w:lvl>
   </w:abstractNum>
-  <w:abstractNum w:abstractNumId="52" w15:restartNumberingAfterBreak="0">
+  <w:abstractNum w:abstractNumId="53" w15:restartNumberingAfterBreak="0">
     <w:nsid w:val="4C9234AF"/>
     <w:multiLevelType w:val="hybridMultilevel"/>
     <w:tmpl w:val="C4C2F54A"/>
@@ -31459,7 +31532,7 @@
       </w:rPr>
     </w:lvl>
   </w:abstractNum>
-  <w:abstractNum w:abstractNumId="53" w15:restartNumberingAfterBreak="0">
+  <w:abstractNum w:abstractNumId="54" w15:restartNumberingAfterBreak="0">
     <w:nsid w:val="4CFE7A26"/>
     <w:multiLevelType w:val="hybridMultilevel"/>
     <w:tmpl w:val="A1666B06"/>
@@ -31572,7 +31645,7 @@
       </w:rPr>
     </w:lvl>
   </w:abstractNum>
-  <w:abstractNum w:abstractNumId="54" w15:restartNumberingAfterBreak="0">
+  <w:abstractNum w:abstractNumId="55" w15:restartNumberingAfterBreak="0">
     <w:nsid w:val="4D2B1DB1"/>
     <w:multiLevelType w:val="multilevel"/>
     <w:tmpl w:val="8654C582"/>
@@ -31721,7 +31794,7 @@
       </w:rPr>
     </w:lvl>
   </w:abstractNum>
-  <w:abstractNum w:abstractNumId="55" w15:restartNumberingAfterBreak="0">
+  <w:abstractNum w:abstractNumId="56" w15:restartNumberingAfterBreak="0">
     <w:nsid w:val="4E3C28CA"/>
     <w:multiLevelType w:val="multilevel"/>
     <w:tmpl w:val="FC725304"/>
@@ -31834,7 +31907,7 @@
       </w:rPr>
     </w:lvl>
   </w:abstractNum>
-  <w:abstractNum w:abstractNumId="56" w15:restartNumberingAfterBreak="0">
+  <w:abstractNum w:abstractNumId="57" w15:restartNumberingAfterBreak="0">
     <w:nsid w:val="4E9A2C24"/>
     <w:multiLevelType w:val="hybridMultilevel"/>
     <w:tmpl w:val="1A385178"/>
@@ -31920,7 +31993,7 @@
       </w:pPr>
     </w:lvl>
   </w:abstractNum>
-  <w:abstractNum w:abstractNumId="57" w15:restartNumberingAfterBreak="0">
+  <w:abstractNum w:abstractNumId="58" w15:restartNumberingAfterBreak="0">
     <w:nsid w:val="540622E2"/>
     <w:multiLevelType w:val="hybridMultilevel"/>
     <w:tmpl w:val="FADA3436"/>
@@ -32009,7 +32082,7 @@
       </w:pPr>
     </w:lvl>
   </w:abstractNum>
-  <w:abstractNum w:abstractNumId="58" w15:restartNumberingAfterBreak="0">
+  <w:abstractNum w:abstractNumId="59" w15:restartNumberingAfterBreak="0">
     <w:nsid w:val="569560EE"/>
     <w:multiLevelType w:val="hybridMultilevel"/>
     <w:tmpl w:val="A8B0FF72"/>
@@ -32121,7 +32194,7 @@
       </w:rPr>
     </w:lvl>
   </w:abstractNum>
-  <w:abstractNum w:abstractNumId="59" w15:restartNumberingAfterBreak="0">
+  <w:abstractNum w:abstractNumId="60" w15:restartNumberingAfterBreak="0">
     <w:nsid w:val="56EC5351"/>
     <w:multiLevelType w:val="hybridMultilevel"/>
     <w:tmpl w:val="2F02DE1C"/>
@@ -32207,7 +32280,7 @@
       </w:pPr>
     </w:lvl>
   </w:abstractNum>
-  <w:abstractNum w:abstractNumId="60" w15:restartNumberingAfterBreak="0">
+  <w:abstractNum w:abstractNumId="61" w15:restartNumberingAfterBreak="0">
     <w:nsid w:val="589061E6"/>
     <w:multiLevelType w:val="multilevel"/>
     <w:tmpl w:val="58FACB3C"/>
@@ -32320,7 +32393,7 @@
       </w:rPr>
     </w:lvl>
   </w:abstractNum>
-  <w:abstractNum w:abstractNumId="61" w15:restartNumberingAfterBreak="0">
+  <w:abstractNum w:abstractNumId="62" w15:restartNumberingAfterBreak="0">
     <w:nsid w:val="5F127A1B"/>
     <w:multiLevelType w:val="multilevel"/>
     <w:tmpl w:val="A8289C0C"/>
@@ -32433,7 +32506,7 @@
       </w:rPr>
     </w:lvl>
   </w:abstractNum>
-  <w:abstractNum w:abstractNumId="62" w15:restartNumberingAfterBreak="0">
+  <w:abstractNum w:abstractNumId="63" w15:restartNumberingAfterBreak="0">
     <w:nsid w:val="5F3F35B9"/>
     <w:multiLevelType w:val="hybridMultilevel"/>
     <w:tmpl w:val="78E6AAB0"/>
@@ -32546,7 +32619,7 @@
       </w:rPr>
     </w:lvl>
   </w:abstractNum>
-  <w:abstractNum w:abstractNumId="63" w15:restartNumberingAfterBreak="0">
+  <w:abstractNum w:abstractNumId="64" w15:restartNumberingAfterBreak="0">
     <w:nsid w:val="60CB04EC"/>
     <w:multiLevelType w:val="hybridMultilevel"/>
     <w:tmpl w:val="28A2281E"/>
@@ -32658,7 +32731,7 @@
       </w:rPr>
     </w:lvl>
   </w:abstractNum>
-  <w:abstractNum w:abstractNumId="64" w15:restartNumberingAfterBreak="0">
+  <w:abstractNum w:abstractNumId="65" w15:restartNumberingAfterBreak="0">
     <w:nsid w:val="6136225E"/>
     <w:multiLevelType w:val="hybridMultilevel"/>
     <w:tmpl w:val="2C8A007A"/>
@@ -32771,7 +32844,7 @@
       </w:rPr>
     </w:lvl>
   </w:abstractNum>
-  <w:abstractNum w:abstractNumId="65" w15:restartNumberingAfterBreak="0">
+  <w:abstractNum w:abstractNumId="66" w15:restartNumberingAfterBreak="0">
     <w:nsid w:val="623606E7"/>
     <w:multiLevelType w:val="multilevel"/>
     <w:tmpl w:val="0409001F"/>
@@ -32857,7 +32930,7 @@
       </w:pPr>
     </w:lvl>
   </w:abstractNum>
-  <w:abstractNum w:abstractNumId="66" w15:restartNumberingAfterBreak="0">
+  <w:abstractNum w:abstractNumId="67" w15:restartNumberingAfterBreak="0">
     <w:nsid w:val="627C79BE"/>
     <w:multiLevelType w:val="multilevel"/>
     <w:tmpl w:val="A68A96B6"/>
@@ -33006,7 +33079,7 @@
       </w:rPr>
     </w:lvl>
   </w:abstractNum>
-  <w:abstractNum w:abstractNumId="67" w15:restartNumberingAfterBreak="0">
+  <w:abstractNum w:abstractNumId="68" w15:restartNumberingAfterBreak="0">
     <w:nsid w:val="647C2479"/>
     <w:multiLevelType w:val="multilevel"/>
     <w:tmpl w:val="E3107A82"/>
@@ -33128,7 +33201,7 @@
       </w:rPr>
     </w:lvl>
   </w:abstractNum>
-  <w:abstractNum w:abstractNumId="68" w15:restartNumberingAfterBreak="0">
+  <w:abstractNum w:abstractNumId="69" w15:restartNumberingAfterBreak="0">
     <w:nsid w:val="652744D4"/>
     <w:multiLevelType w:val="hybridMultilevel"/>
     <w:tmpl w:val="BF78D55A"/>
@@ -33241,7 +33314,7 @@
       </w:rPr>
     </w:lvl>
   </w:abstractNum>
-  <w:abstractNum w:abstractNumId="69" w15:restartNumberingAfterBreak="0">
+  <w:abstractNum w:abstractNumId="70" w15:restartNumberingAfterBreak="0">
     <w:nsid w:val="65E54BB7"/>
     <w:multiLevelType w:val="multilevel"/>
     <w:tmpl w:val="D70EDA36"/>
@@ -33390,7 +33463,7 @@
       </w:rPr>
     </w:lvl>
   </w:abstractNum>
-  <w:abstractNum w:abstractNumId="70" w15:restartNumberingAfterBreak="0">
+  <w:abstractNum w:abstractNumId="71" w15:restartNumberingAfterBreak="0">
     <w:nsid w:val="65E601F3"/>
     <w:multiLevelType w:val="hybridMultilevel"/>
     <w:tmpl w:val="F9443F14"/>
@@ -33476,7 +33549,7 @@
       </w:pPr>
     </w:lvl>
   </w:abstractNum>
-  <w:abstractNum w:abstractNumId="71" w15:restartNumberingAfterBreak="0">
+  <w:abstractNum w:abstractNumId="72" w15:restartNumberingAfterBreak="0">
     <w:nsid w:val="665639C6"/>
     <w:multiLevelType w:val="hybridMultilevel"/>
     <w:tmpl w:val="56DA72E4"/>
@@ -33588,7 +33661,7 @@
       </w:rPr>
     </w:lvl>
   </w:abstractNum>
-  <w:abstractNum w:abstractNumId="72" w15:restartNumberingAfterBreak="0">
+  <w:abstractNum w:abstractNumId="73" w15:restartNumberingAfterBreak="0">
     <w:nsid w:val="670574A0"/>
     <w:multiLevelType w:val="hybridMultilevel"/>
     <w:tmpl w:val="D17619A6"/>
@@ -33700,7 +33773,7 @@
       </w:rPr>
     </w:lvl>
   </w:abstractNum>
-  <w:abstractNum w:abstractNumId="73" w15:restartNumberingAfterBreak="0">
+  <w:abstractNum w:abstractNumId="74" w15:restartNumberingAfterBreak="0">
     <w:nsid w:val="6D047E64"/>
     <w:multiLevelType w:val="hybridMultilevel"/>
     <w:tmpl w:val="1D4E7E06"/>
@@ -33813,7 +33886,7 @@
       </w:rPr>
     </w:lvl>
   </w:abstractNum>
-  <w:abstractNum w:abstractNumId="74" w15:restartNumberingAfterBreak="0">
+  <w:abstractNum w:abstractNumId="75" w15:restartNumberingAfterBreak="0">
     <w:nsid w:val="75C31309"/>
     <w:multiLevelType w:val="hybridMultilevel"/>
     <w:tmpl w:val="E236E626"/>
@@ -33926,7 +33999,7 @@
       </w:rPr>
     </w:lvl>
   </w:abstractNum>
-  <w:abstractNum w:abstractNumId="75" w15:restartNumberingAfterBreak="0">
+  <w:abstractNum w:abstractNumId="76" w15:restartNumberingAfterBreak="0">
     <w:nsid w:val="764C11D9"/>
     <w:multiLevelType w:val="hybridMultilevel"/>
     <w:tmpl w:val="E6F282B6"/>
@@ -34038,7 +34111,7 @@
       </w:rPr>
     </w:lvl>
   </w:abstractNum>
-  <w:abstractNum w:abstractNumId="76" w15:restartNumberingAfterBreak="0">
+  <w:abstractNum w:abstractNumId="77" w15:restartNumberingAfterBreak="0">
     <w:nsid w:val="76FF6D20"/>
     <w:multiLevelType w:val="multilevel"/>
     <w:tmpl w:val="419A2D82"/>
@@ -34160,7 +34233,7 @@
       </w:rPr>
     </w:lvl>
   </w:abstractNum>
-  <w:abstractNum w:abstractNumId="77" w15:restartNumberingAfterBreak="0">
+  <w:abstractNum w:abstractNumId="78" w15:restartNumberingAfterBreak="0">
     <w:nsid w:val="781D40B5"/>
     <w:multiLevelType w:val="hybridMultilevel"/>
     <w:tmpl w:val="5CDA7F2A"/>
@@ -34272,7 +34345,7 @@
       </w:rPr>
     </w:lvl>
   </w:abstractNum>
-  <w:abstractNum w:abstractNumId="78" w15:restartNumberingAfterBreak="0">
+  <w:abstractNum w:abstractNumId="79" w15:restartNumberingAfterBreak="0">
     <w:nsid w:val="78761B3F"/>
     <w:multiLevelType w:val="hybridMultilevel"/>
     <w:tmpl w:val="02FCFA50"/>
@@ -34358,7 +34431,7 @@
       </w:pPr>
     </w:lvl>
   </w:abstractNum>
-  <w:abstractNum w:abstractNumId="79" w15:restartNumberingAfterBreak="0">
+  <w:abstractNum w:abstractNumId="80" w15:restartNumberingAfterBreak="0">
     <w:nsid w:val="7BDE5041"/>
     <w:multiLevelType w:val="hybridMultilevel"/>
     <w:tmpl w:val="2A62378A"/>
@@ -34471,7 +34544,7 @@
       </w:rPr>
     </w:lvl>
   </w:abstractNum>
-  <w:abstractNum w:abstractNumId="80" w15:restartNumberingAfterBreak="0">
+  <w:abstractNum w:abstractNumId="81" w15:restartNumberingAfterBreak="0">
     <w:nsid w:val="7CC86849"/>
     <w:multiLevelType w:val="hybridMultilevel"/>
     <w:tmpl w:val="FC503848"/>
@@ -34583,7 +34656,7 @@
       </w:rPr>
     </w:lvl>
   </w:abstractNum>
-  <w:abstractNum w:abstractNumId="81" w15:restartNumberingAfterBreak="0">
+  <w:abstractNum w:abstractNumId="82" w15:restartNumberingAfterBreak="0">
     <w:nsid w:val="7CDC4EB8"/>
     <w:multiLevelType w:val="multilevel"/>
     <w:tmpl w:val="43AA38E8"/>
@@ -34696,7 +34769,7 @@
       </w:rPr>
     </w:lvl>
   </w:abstractNum>
-  <w:abstractNum w:abstractNumId="82" w15:restartNumberingAfterBreak="0">
+  <w:abstractNum w:abstractNumId="83" w15:restartNumberingAfterBreak="0">
     <w:nsid w:val="7D64304F"/>
     <w:multiLevelType w:val="multilevel"/>
     <w:tmpl w:val="0409001F"/>
@@ -34782,7 +34855,7 @@
       </w:pPr>
     </w:lvl>
   </w:abstractNum>
-  <w:abstractNum w:abstractNumId="83" w15:restartNumberingAfterBreak="0">
+  <w:abstractNum w:abstractNumId="84" w15:restartNumberingAfterBreak="0">
     <w:nsid w:val="7D7E1E59"/>
     <w:multiLevelType w:val="multilevel"/>
     <w:tmpl w:val="DF4ACD7C"/>
@@ -34869,19 +34942,19 @@
     </w:lvl>
   </w:abstractNum>
   <w:num w:numId="1" w16cid:durableId="192115856">
-    <w:abstractNumId w:val="41"/>
+    <w:abstractNumId w:val="42"/>
   </w:num>
   <w:num w:numId="2" w16cid:durableId="175922112">
-    <w:abstractNumId w:val="22"/>
+    <w:abstractNumId w:val="23"/>
   </w:num>
   <w:num w:numId="3" w16cid:durableId="715161280">
-    <w:abstractNumId w:val="42"/>
+    <w:abstractNumId w:val="43"/>
   </w:num>
   <w:num w:numId="4" w16cid:durableId="1740980377">
-    <w:abstractNumId w:val="57"/>
+    <w:abstractNumId w:val="58"/>
   </w:num>
   <w:num w:numId="5" w16cid:durableId="1490246704">
-    <w:abstractNumId w:val="22"/>
+    <w:abstractNumId w:val="23"/>
     <w:lvlOverride w:ilvl="0">
       <w:startOverride w:val="1"/>
     </w:lvlOverride>
@@ -34914,10 +34987,10 @@
     <w:abstractNumId w:val="7"/>
   </w:num>
   <w:num w:numId="7" w16cid:durableId="785543586">
-    <w:abstractNumId w:val="50"/>
+    <w:abstractNumId w:val="51"/>
   </w:num>
   <w:num w:numId="8" w16cid:durableId="906308003">
-    <w:abstractNumId w:val="47"/>
+    <w:abstractNumId w:val="48"/>
   </w:num>
   <w:num w:numId="9" w16cid:durableId="376513354">
     <w:abstractNumId w:val="0"/>
@@ -34926,70 +34999,70 @@
     <w:abstractNumId w:val="2"/>
   </w:num>
   <w:num w:numId="11" w16cid:durableId="37630904">
-    <w:abstractNumId w:val="75"/>
+    <w:abstractNumId w:val="76"/>
   </w:num>
   <w:num w:numId="12" w16cid:durableId="1501777986">
-    <w:abstractNumId w:val="44"/>
+    <w:abstractNumId w:val="45"/>
   </w:num>
   <w:num w:numId="13" w16cid:durableId="995646740">
-    <w:abstractNumId w:val="20"/>
+    <w:abstractNumId w:val="21"/>
   </w:num>
   <w:num w:numId="14" w16cid:durableId="319115658">
-    <w:abstractNumId w:val="77"/>
+    <w:abstractNumId w:val="78"/>
   </w:num>
   <w:num w:numId="15" w16cid:durableId="1827933271">
-    <w:abstractNumId w:val="80"/>
+    <w:abstractNumId w:val="81"/>
   </w:num>
   <w:num w:numId="16" w16cid:durableId="595751911">
     <w:abstractNumId w:val="6"/>
   </w:num>
   <w:num w:numId="17" w16cid:durableId="832723339">
-    <w:abstractNumId w:val="71"/>
+    <w:abstractNumId w:val="72"/>
   </w:num>
   <w:num w:numId="18" w16cid:durableId="1722898942">
-    <w:abstractNumId w:val="72"/>
+    <w:abstractNumId w:val="73"/>
   </w:num>
   <w:num w:numId="19" w16cid:durableId="902717677">
-    <w:abstractNumId w:val="52"/>
+    <w:abstractNumId w:val="53"/>
   </w:num>
   <w:num w:numId="20" w16cid:durableId="1063262650">
-    <w:abstractNumId w:val="17"/>
+    <w:abstractNumId w:val="18"/>
   </w:num>
   <w:num w:numId="21" w16cid:durableId="498499208">
     <w:abstractNumId w:val="8"/>
   </w:num>
   <w:num w:numId="22" w16cid:durableId="194391998">
-    <w:abstractNumId w:val="63"/>
+    <w:abstractNumId w:val="64"/>
   </w:num>
   <w:num w:numId="23" w16cid:durableId="1077941211">
-    <w:abstractNumId w:val="30"/>
+    <w:abstractNumId w:val="31"/>
   </w:num>
   <w:num w:numId="24" w16cid:durableId="1523935211">
-    <w:abstractNumId w:val="46"/>
+    <w:abstractNumId w:val="47"/>
   </w:num>
   <w:num w:numId="25" w16cid:durableId="1664965643">
-    <w:abstractNumId w:val="51"/>
+    <w:abstractNumId w:val="52"/>
   </w:num>
   <w:num w:numId="26" w16cid:durableId="782382078">
-    <w:abstractNumId w:val="58"/>
+    <w:abstractNumId w:val="59"/>
   </w:num>
   <w:num w:numId="27" w16cid:durableId="727530867">
-    <w:abstractNumId w:val="21"/>
+    <w:abstractNumId w:val="22"/>
   </w:num>
   <w:num w:numId="28" w16cid:durableId="1190530715">
     <w:abstractNumId w:val="11"/>
   </w:num>
   <w:num w:numId="29" w16cid:durableId="1493134661">
-    <w:abstractNumId w:val="40"/>
+    <w:abstractNumId w:val="41"/>
   </w:num>
   <w:num w:numId="30" w16cid:durableId="951087412">
-    <w:abstractNumId w:val="29"/>
+    <w:abstractNumId w:val="30"/>
   </w:num>
   <w:num w:numId="31" w16cid:durableId="1342968733">
-    <w:abstractNumId w:val="34"/>
+    <w:abstractNumId w:val="35"/>
   </w:num>
   <w:num w:numId="32" w16cid:durableId="915895053">
-    <w:abstractNumId w:val="22"/>
+    <w:abstractNumId w:val="23"/>
     <w:lvlOverride w:ilvl="0">
       <w:startOverride w:val="1"/>
     </w:lvlOverride>
@@ -35019,166 +35092,166 @@
     </w:lvlOverride>
   </w:num>
   <w:num w:numId="33" w16cid:durableId="14887195">
-    <w:abstractNumId w:val="23"/>
+    <w:abstractNumId w:val="24"/>
   </w:num>
   <w:num w:numId="34" w16cid:durableId="870803329">
-    <w:abstractNumId w:val="66"/>
+    <w:abstractNumId w:val="67"/>
   </w:num>
   <w:num w:numId="35" w16cid:durableId="184557526">
-    <w:abstractNumId w:val="45"/>
+    <w:abstractNumId w:val="46"/>
   </w:num>
   <w:num w:numId="36" w16cid:durableId="1894468254">
-    <w:abstractNumId w:val="54"/>
+    <w:abstractNumId w:val="55"/>
   </w:num>
   <w:num w:numId="37" w16cid:durableId="413432083">
-    <w:abstractNumId w:val="69"/>
+    <w:abstractNumId w:val="70"/>
   </w:num>
   <w:num w:numId="38" w16cid:durableId="684020350">
     <w:abstractNumId w:val="4"/>
   </w:num>
   <w:num w:numId="39" w16cid:durableId="909119420">
-    <w:abstractNumId w:val="16"/>
+    <w:abstractNumId w:val="17"/>
   </w:num>
   <w:num w:numId="40" w16cid:durableId="1161850552">
-    <w:abstractNumId w:val="31"/>
+    <w:abstractNumId w:val="32"/>
   </w:num>
   <w:num w:numId="41" w16cid:durableId="523834125">
-    <w:abstractNumId w:val="19"/>
+    <w:abstractNumId w:val="20"/>
   </w:num>
   <w:num w:numId="42" w16cid:durableId="1033119759">
     <w:abstractNumId w:val="13"/>
   </w:num>
   <w:num w:numId="43" w16cid:durableId="1174950798">
-    <w:abstractNumId w:val="27"/>
+    <w:abstractNumId w:val="28"/>
   </w:num>
   <w:num w:numId="44" w16cid:durableId="1246184119">
-    <w:abstractNumId w:val="32"/>
+    <w:abstractNumId w:val="33"/>
   </w:num>
   <w:num w:numId="45" w16cid:durableId="943808687">
-    <w:abstractNumId w:val="22"/>
+    <w:abstractNumId w:val="23"/>
   </w:num>
   <w:num w:numId="46" w16cid:durableId="1606578644">
-    <w:abstractNumId w:val="26"/>
+    <w:abstractNumId w:val="27"/>
   </w:num>
   <w:num w:numId="47" w16cid:durableId="2112509804">
     <w:abstractNumId w:val="3"/>
   </w:num>
   <w:num w:numId="48" w16cid:durableId="1924141135">
-    <w:abstractNumId w:val="22"/>
+    <w:abstractNumId w:val="23"/>
   </w:num>
   <w:num w:numId="49" w16cid:durableId="1712607412">
-    <w:abstractNumId w:val="65"/>
+    <w:abstractNumId w:val="66"/>
   </w:num>
   <w:num w:numId="50" w16cid:durableId="1666282638">
-    <w:abstractNumId w:val="53"/>
+    <w:abstractNumId w:val="54"/>
   </w:num>
   <w:num w:numId="51" w16cid:durableId="1783920451">
-    <w:abstractNumId w:val="38"/>
+    <w:abstractNumId w:val="39"/>
   </w:num>
   <w:num w:numId="52" w16cid:durableId="730888153">
-    <w:abstractNumId w:val="22"/>
+    <w:abstractNumId w:val="23"/>
   </w:num>
   <w:num w:numId="53" w16cid:durableId="721757943">
-    <w:abstractNumId w:val="82"/>
+    <w:abstractNumId w:val="83"/>
   </w:num>
   <w:num w:numId="54" w16cid:durableId="1874489702">
-    <w:abstractNumId w:val="33"/>
+    <w:abstractNumId w:val="34"/>
   </w:num>
   <w:num w:numId="55" w16cid:durableId="1238787192">
-    <w:abstractNumId w:val="22"/>
+    <w:abstractNumId w:val="23"/>
   </w:num>
   <w:num w:numId="56" w16cid:durableId="2075007562">
     <w:abstractNumId w:val="14"/>
   </w:num>
   <w:num w:numId="57" w16cid:durableId="1250895233">
-    <w:abstractNumId w:val="37"/>
+    <w:abstractNumId w:val="38"/>
   </w:num>
   <w:num w:numId="58" w16cid:durableId="864101351">
-    <w:abstractNumId w:val="81"/>
+    <w:abstractNumId w:val="82"/>
   </w:num>
   <w:num w:numId="59" w16cid:durableId="134178464">
-    <w:abstractNumId w:val="83"/>
+    <w:abstractNumId w:val="84"/>
   </w:num>
   <w:num w:numId="60" w16cid:durableId="1553155831">
     <w:abstractNumId w:val="5"/>
   </w:num>
   <w:num w:numId="61" w16cid:durableId="726143800">
-    <w:abstractNumId w:val="39"/>
+    <w:abstractNumId w:val="40"/>
   </w:num>
   <w:num w:numId="62" w16cid:durableId="671685307">
-    <w:abstractNumId w:val="43"/>
+    <w:abstractNumId w:val="44"/>
   </w:num>
   <w:num w:numId="63" w16cid:durableId="1509514520">
-    <w:abstractNumId w:val="36"/>
+    <w:abstractNumId w:val="37"/>
   </w:num>
   <w:num w:numId="64" w16cid:durableId="637220378">
-    <w:abstractNumId w:val="62"/>
+    <w:abstractNumId w:val="63"/>
   </w:num>
   <w:num w:numId="65" w16cid:durableId="1050222957">
-    <w:abstractNumId w:val="64"/>
+    <w:abstractNumId w:val="65"/>
   </w:num>
   <w:num w:numId="66" w16cid:durableId="279534627">
-    <w:abstractNumId w:val="74"/>
+    <w:abstractNumId w:val="75"/>
   </w:num>
   <w:num w:numId="67" w16cid:durableId="2010864178">
     <w:abstractNumId w:val="1"/>
   </w:num>
   <w:num w:numId="68" w16cid:durableId="1759910258">
-    <w:abstractNumId w:val="18"/>
+    <w:abstractNumId w:val="19"/>
   </w:num>
   <w:num w:numId="69" w16cid:durableId="1453205551">
-    <w:abstractNumId w:val="24"/>
+    <w:abstractNumId w:val="25"/>
   </w:num>
   <w:num w:numId="70" w16cid:durableId="1095398043">
-    <w:abstractNumId w:val="73"/>
+    <w:abstractNumId w:val="74"/>
   </w:num>
   <w:num w:numId="71" w16cid:durableId="1883397867">
-    <w:abstractNumId w:val="79"/>
+    <w:abstractNumId w:val="80"/>
   </w:num>
   <w:num w:numId="72" w16cid:durableId="644511082">
-    <w:abstractNumId w:val="48"/>
+    <w:abstractNumId w:val="49"/>
   </w:num>
   <w:num w:numId="73" w16cid:durableId="1012417492">
     <w:abstractNumId w:val="15"/>
   </w:num>
   <w:num w:numId="74" w16cid:durableId="1419476618">
-    <w:abstractNumId w:val="22"/>
+    <w:abstractNumId w:val="23"/>
   </w:num>
   <w:num w:numId="75" w16cid:durableId="738794909">
-    <w:abstractNumId w:val="60"/>
+    <w:abstractNumId w:val="61"/>
   </w:num>
   <w:num w:numId="76" w16cid:durableId="841310571">
     <w:abstractNumId w:val="12"/>
   </w:num>
   <w:num w:numId="77" w16cid:durableId="2035838021">
-    <w:abstractNumId w:val="68"/>
+    <w:abstractNumId w:val="69"/>
   </w:num>
   <w:num w:numId="78" w16cid:durableId="306277851">
-    <w:abstractNumId w:val="22"/>
+    <w:abstractNumId w:val="23"/>
   </w:num>
   <w:num w:numId="79" w16cid:durableId="1370758564">
-    <w:abstractNumId w:val="55"/>
+    <w:abstractNumId w:val="56"/>
   </w:num>
   <w:num w:numId="80" w16cid:durableId="362831152">
-    <w:abstractNumId w:val="67"/>
+    <w:abstractNumId w:val="68"/>
   </w:num>
   <w:num w:numId="81" w16cid:durableId="2088379948">
     <w:abstractNumId w:val="9"/>
   </w:num>
   <w:num w:numId="82" w16cid:durableId="304045713">
-    <w:abstractNumId w:val="76"/>
+    <w:abstractNumId w:val="77"/>
   </w:num>
   <w:num w:numId="83" w16cid:durableId="1216044980">
-    <w:abstractNumId w:val="59"/>
+    <w:abstractNumId w:val="60"/>
   </w:num>
   <w:num w:numId="84" w16cid:durableId="359084895">
-    <w:abstractNumId w:val="68"/>
+    <w:abstractNumId w:val="69"/>
   </w:num>
   <w:num w:numId="85" w16cid:durableId="1301765385">
-    <w:abstractNumId w:val="68"/>
+    <w:abstractNumId w:val="69"/>
   </w:num>
   <w:num w:numId="86" w16cid:durableId="1772824026">
-    <w:abstractNumId w:val="42"/>
+    <w:abstractNumId w:val="43"/>
     <w:lvlOverride w:ilvl="0">
       <w:startOverride w:val="1"/>
     </w:lvlOverride>
@@ -35238,31 +35311,70 @@
     </w:lvlOverride>
   </w:num>
   <w:num w:numId="88" w16cid:durableId="964047911">
-    <w:abstractNumId w:val="22"/>
+    <w:abstractNumId w:val="23"/>
   </w:num>
   <w:num w:numId="89" w16cid:durableId="180749397">
-    <w:abstractNumId w:val="61"/>
+    <w:abstractNumId w:val="62"/>
   </w:num>
   <w:num w:numId="90" w16cid:durableId="341670357">
-    <w:abstractNumId w:val="25"/>
+    <w:abstractNumId w:val="26"/>
   </w:num>
   <w:num w:numId="91" w16cid:durableId="2111316868">
-    <w:abstractNumId w:val="35"/>
+    <w:abstractNumId w:val="36"/>
   </w:num>
   <w:num w:numId="92" w16cid:durableId="1753968312">
-    <w:abstractNumId w:val="49"/>
+    <w:abstractNumId w:val="50"/>
   </w:num>
   <w:num w:numId="93" w16cid:durableId="1063522109">
-    <w:abstractNumId w:val="56"/>
+    <w:abstractNumId w:val="57"/>
   </w:num>
   <w:num w:numId="94" w16cid:durableId="1025204961">
-    <w:abstractNumId w:val="28"/>
+    <w:abstractNumId w:val="29"/>
   </w:num>
   <w:num w:numId="95" w16cid:durableId="1409114481">
-    <w:abstractNumId w:val="70"/>
+    <w:abstractNumId w:val="71"/>
   </w:num>
   <w:num w:numId="96" w16cid:durableId="246892618">
-    <w:abstractNumId w:val="78"/>
+    <w:abstractNumId w:val="79"/>
+  </w:num>
+  <w:num w:numId="97" w16cid:durableId="1478063523">
+    <w:abstractNumId w:val="16"/>
+  </w:num>
+  <w:num w:numId="98" w16cid:durableId="852186590">
+    <w:abstractNumId w:val="23"/>
+  </w:num>
+  <w:num w:numId="99" w16cid:durableId="1485507417">
+    <w:abstractNumId w:val="23"/>
+  </w:num>
+  <w:num w:numId="100" w16cid:durableId="2137287724">
+    <w:abstractNumId w:val="23"/>
+  </w:num>
+  <w:num w:numId="101" w16cid:durableId="164907222">
+    <w:abstractNumId w:val="23"/>
+  </w:num>
+  <w:num w:numId="102" w16cid:durableId="1489135012">
+    <w:abstractNumId w:val="23"/>
+  </w:num>
+  <w:num w:numId="103" w16cid:durableId="1676221553">
+    <w:abstractNumId w:val="23"/>
+  </w:num>
+  <w:num w:numId="104" w16cid:durableId="853958078">
+    <w:abstractNumId w:val="23"/>
+  </w:num>
+  <w:num w:numId="105" w16cid:durableId="706175650">
+    <w:abstractNumId w:val="23"/>
+  </w:num>
+  <w:num w:numId="106" w16cid:durableId="831027737">
+    <w:abstractNumId w:val="23"/>
+  </w:num>
+  <w:num w:numId="107" w16cid:durableId="1935089780">
+    <w:abstractNumId w:val="23"/>
+  </w:num>
+  <w:num w:numId="108" w16cid:durableId="1630166616">
+    <w:abstractNumId w:val="23"/>
+  </w:num>
+  <w:num w:numId="109" w16cid:durableId="1318606805">
+    <w:abstractNumId w:val="23"/>
   </w:num>
 </w:numbering>
 </file>

</xml_diff>